<commit_message>
add python code for tic tac toe week 4 assignment
</commit_message>
<xml_diff>
--- a/Intelligent System/week 4/Michael Christopher - 2440047362 - Intelligent System Week 4 Assignment.docx
+++ b/Intelligent System/week 4/Michael Christopher - 2440047362 - Intelligent System Week 4 Assignment.docx
@@ -83,6 +83,7 @@
       </w:pPr>
       <w:r>
         <w:rPr>
+          <w:noProof/>
           <w:sz w:val="24"/>
           <w:szCs w:val="24"/>
         </w:rPr>
@@ -126,6 +127,15 @@
     <w:p>
       <w:pPr>
         <w:pStyle w:val="ListParagraph"/>
+        <w:rPr>
+          <w:sz w:val="24"/>
+          <w:szCs w:val="24"/>
+        </w:rPr>
+      </w:pPr>
+    </w:p>
+    <w:p>
+      <w:pPr>
+        <w:pStyle w:val="ListParagraph"/>
         <w:numPr>
           <w:ilvl w:val="0"/>
           <w:numId w:val="2"/>
@@ -160,6 +170,7 @@
       </w:pPr>
       <w:r>
         <w:rPr>
+          <w:noProof/>
           <w:sz w:val="24"/>
           <w:szCs w:val="24"/>
         </w:rPr>
@@ -284,6 +295,7 @@
       </w:pPr>
       <w:r>
         <w:rPr>
+          <w:noProof/>
           <w:sz w:val="24"/>
           <w:szCs w:val="24"/>
         </w:rPr>
@@ -326,6 +338,14 @@
     </w:p>
     <w:p>
       <w:pPr>
+        <w:rPr>
+          <w:sz w:val="24"/>
+          <w:szCs w:val="24"/>
+        </w:rPr>
+      </w:pPr>
+    </w:p>
+    <w:p>
+      <w:pPr>
         <w:pStyle w:val="ListParagraph"/>
         <w:numPr>
           <w:ilvl w:val="0"/>
@@ -347,6 +367,7 @@
       </w:pPr>
       <w:r>
         <w:rPr>
+          <w:noProof/>
           <w:sz w:val="24"/>
           <w:szCs w:val="24"/>
         </w:rPr>
@@ -385,6 +406,839 @@
             </a:graphic>
           </wp:inline>
         </w:drawing>
+      </w:r>
+    </w:p>
+    <w:p>
+      <w:pPr>
+        <w:pStyle w:val="ListParagraph"/>
+        <w:rPr>
+          <w:sz w:val="24"/>
+          <w:szCs w:val="24"/>
+        </w:rPr>
+      </w:pPr>
+    </w:p>
+    <w:p>
+      <w:pPr>
+        <w:pStyle w:val="ListParagraph"/>
+        <w:rPr>
+          <w:sz w:val="24"/>
+          <w:szCs w:val="24"/>
+        </w:rPr>
+      </w:pPr>
+    </w:p>
+    <w:p>
+      <w:pPr>
+        <w:pStyle w:val="ListParagraph"/>
+        <w:rPr>
+          <w:sz w:val="24"/>
+          <w:szCs w:val="24"/>
+        </w:rPr>
+      </w:pPr>
+    </w:p>
+    <w:p>
+      <w:pPr>
+        <w:pStyle w:val="ListParagraph"/>
+        <w:rPr>
+          <w:sz w:val="24"/>
+          <w:szCs w:val="24"/>
+        </w:rPr>
+      </w:pPr>
+    </w:p>
+    <w:p>
+      <w:pPr>
+        <w:pStyle w:val="ListParagraph"/>
+        <w:rPr>
+          <w:sz w:val="24"/>
+          <w:szCs w:val="24"/>
+        </w:rPr>
+      </w:pPr>
+    </w:p>
+    <w:p>
+      <w:pPr>
+        <w:pStyle w:val="ListParagraph"/>
+        <w:rPr>
+          <w:sz w:val="24"/>
+          <w:szCs w:val="24"/>
+        </w:rPr>
+      </w:pPr>
+    </w:p>
+    <w:p>
+      <w:pPr>
+        <w:pStyle w:val="ListParagraph"/>
+        <w:rPr>
+          <w:sz w:val="24"/>
+          <w:szCs w:val="24"/>
+        </w:rPr>
+      </w:pPr>
+    </w:p>
+    <w:p>
+      <w:pPr>
+        <w:pStyle w:val="ListParagraph"/>
+        <w:rPr>
+          <w:sz w:val="24"/>
+          <w:szCs w:val="24"/>
+        </w:rPr>
+      </w:pPr>
+    </w:p>
+    <w:p>
+      <w:pPr>
+        <w:pStyle w:val="ListParagraph"/>
+        <w:rPr>
+          <w:sz w:val="24"/>
+          <w:szCs w:val="24"/>
+        </w:rPr>
+      </w:pPr>
+    </w:p>
+    <w:p>
+      <w:pPr>
+        <w:pStyle w:val="ListParagraph"/>
+        <w:rPr>
+          <w:sz w:val="24"/>
+          <w:szCs w:val="24"/>
+        </w:rPr>
+      </w:pPr>
+    </w:p>
+    <w:p>
+      <w:pPr>
+        <w:pStyle w:val="ListParagraph"/>
+        <w:rPr>
+          <w:sz w:val="24"/>
+          <w:szCs w:val="24"/>
+        </w:rPr>
+      </w:pPr>
+    </w:p>
+    <w:p>
+      <w:pPr>
+        <w:pStyle w:val="ListParagraph"/>
+        <w:rPr>
+          <w:sz w:val="24"/>
+          <w:szCs w:val="24"/>
+        </w:rPr>
+      </w:pPr>
+    </w:p>
+    <w:p>
+      <w:pPr>
+        <w:pStyle w:val="ListParagraph"/>
+        <w:rPr>
+          <w:sz w:val="24"/>
+          <w:szCs w:val="24"/>
+        </w:rPr>
+      </w:pPr>
+    </w:p>
+    <w:p>
+      <w:pPr>
+        <w:rPr>
+          <w:sz w:val="24"/>
+          <w:szCs w:val="24"/>
+        </w:rPr>
+      </w:pPr>
+    </w:p>
+    <w:p>
+      <w:pPr>
+        <w:pStyle w:val="ListParagraph"/>
+        <w:rPr>
+          <w:sz w:val="24"/>
+          <w:szCs w:val="24"/>
+        </w:rPr>
+      </w:pPr>
+    </w:p>
+    <w:p>
+      <w:pPr>
+        <w:pStyle w:val="ListParagraph"/>
+        <w:rPr>
+          <w:sz w:val="24"/>
+          <w:szCs w:val="24"/>
+        </w:rPr>
+      </w:pPr>
+    </w:p>
+    <w:p>
+      <w:pPr>
+        <w:pStyle w:val="ListParagraph"/>
+        <w:numPr>
+          <w:ilvl w:val="0"/>
+          <w:numId w:val="2"/>
+        </w:numPr>
+        <w:rPr>
+          <w:sz w:val="24"/>
+          <w:szCs w:val="24"/>
+        </w:rPr>
+      </w:pPr>
+      <w:r>
+        <w:rPr>
+          <w:sz w:val="24"/>
+          <w:szCs w:val="24"/>
+        </w:rPr>
+        <w:t>EXTRA MILES</w:t>
+      </w:r>
+    </w:p>
+    <w:p>
+      <w:pPr>
+        <w:pStyle w:val="ListParagraph"/>
+        <w:rPr>
+          <w:sz w:val="24"/>
+          <w:szCs w:val="24"/>
+        </w:rPr>
+      </w:pPr>
+      <w:r>
+        <w:rPr>
+          <w:sz w:val="24"/>
+          <w:szCs w:val="24"/>
+        </w:rPr>
+        <w:t>For extra miles, I did the “Draw the search tree and perform alpha-beta for the following games:” and I choose tic tac toe.</w:t>
+      </w:r>
+    </w:p>
+    <w:p>
+      <w:pPr>
+        <w:pStyle w:val="ListParagraph"/>
+        <w:rPr>
+          <w:sz w:val="24"/>
+          <w:szCs w:val="24"/>
+        </w:rPr>
+      </w:pPr>
+      <w:r>
+        <w:rPr>
+          <w:sz w:val="24"/>
+          <w:szCs w:val="24"/>
+        </w:rPr>
+        <w:t>Assume the initial state is as follows:</w:t>
+      </w:r>
+    </w:p>
+    <w:p>
+      <w:pPr>
+        <w:pStyle w:val="ListParagraph"/>
+        <w:rPr>
+          <w:b/>
+          <w:bCs/>
+          <w:sz w:val="24"/>
+          <w:szCs w:val="24"/>
+        </w:rPr>
+      </w:pPr>
+      <w:r>
+        <w:rPr>
+          <w:b/>
+          <w:bCs/>
+          <w:sz w:val="24"/>
+          <w:szCs w:val="24"/>
+        </w:rPr>
+        <w:t>[[</w:t>
+      </w:r>
+      <w:r>
+        <w:rPr>
+          <w:b/>
+          <w:bCs/>
+          <w:sz w:val="24"/>
+          <w:szCs w:val="24"/>
+        </w:rPr>
+        <w:t>_</w:t>
+      </w:r>
+      <w:r>
+        <w:rPr>
+          <w:b/>
+          <w:bCs/>
+          <w:sz w:val="24"/>
+          <w:szCs w:val="24"/>
+        </w:rPr>
+        <w:t>,</w:t>
+      </w:r>
+      <w:r>
+        <w:rPr>
+          <w:b/>
+          <w:bCs/>
+          <w:sz w:val="24"/>
+          <w:szCs w:val="24"/>
+        </w:rPr>
+        <w:t>_</w:t>
+      </w:r>
+      <w:r>
+        <w:rPr>
+          <w:b/>
+          <w:bCs/>
+          <w:sz w:val="24"/>
+          <w:szCs w:val="24"/>
+        </w:rPr>
+        <w:t>,</w:t>
+      </w:r>
+      <w:r>
+        <w:rPr>
+          <w:b/>
+          <w:bCs/>
+          <w:sz w:val="24"/>
+          <w:szCs w:val="24"/>
+        </w:rPr>
+        <w:t>_</w:t>
+      </w:r>
+      <w:r>
+        <w:rPr>
+          <w:b/>
+          <w:bCs/>
+          <w:sz w:val="24"/>
+          <w:szCs w:val="24"/>
+        </w:rPr>
+        <w:t>], [</w:t>
+      </w:r>
+      <w:r>
+        <w:rPr>
+          <w:b/>
+          <w:bCs/>
+          <w:sz w:val="24"/>
+          <w:szCs w:val="24"/>
+        </w:rPr>
+        <w:t>X</w:t>
+      </w:r>
+      <w:r>
+        <w:rPr>
+          <w:b/>
+          <w:bCs/>
+          <w:sz w:val="24"/>
+          <w:szCs w:val="24"/>
+        </w:rPr>
+        <w:t>,</w:t>
+      </w:r>
+      <w:r>
+        <w:rPr>
+          <w:b/>
+          <w:bCs/>
+          <w:sz w:val="24"/>
+          <w:szCs w:val="24"/>
+        </w:rPr>
+        <w:t>O</w:t>
+      </w:r>
+      <w:r>
+        <w:rPr>
+          <w:b/>
+          <w:bCs/>
+          <w:sz w:val="24"/>
+          <w:szCs w:val="24"/>
+        </w:rPr>
+        <w:t>,_], [</w:t>
+      </w:r>
+      <w:r>
+        <w:rPr>
+          <w:b/>
+          <w:bCs/>
+          <w:sz w:val="24"/>
+          <w:szCs w:val="24"/>
+        </w:rPr>
+        <w:t>X</w:t>
+      </w:r>
+      <w:r>
+        <w:rPr>
+          <w:b/>
+          <w:bCs/>
+          <w:sz w:val="24"/>
+          <w:szCs w:val="24"/>
+        </w:rPr>
+        <w:t>,</w:t>
+      </w:r>
+      <w:r>
+        <w:rPr>
+          <w:b/>
+          <w:bCs/>
+          <w:sz w:val="24"/>
+          <w:szCs w:val="24"/>
+        </w:rPr>
+        <w:t>O</w:t>
+      </w:r>
+      <w:r>
+        <w:rPr>
+          <w:b/>
+          <w:bCs/>
+          <w:sz w:val="24"/>
+          <w:szCs w:val="24"/>
+        </w:rPr>
+        <w:t>,</w:t>
+      </w:r>
+      <w:r>
+        <w:rPr>
+          <w:b/>
+          <w:bCs/>
+          <w:sz w:val="24"/>
+          <w:szCs w:val="24"/>
+        </w:rPr>
+        <w:t>O</w:t>
+      </w:r>
+      <w:r>
+        <w:rPr>
+          <w:b/>
+          <w:bCs/>
+          <w:sz w:val="24"/>
+          <w:szCs w:val="24"/>
+        </w:rPr>
+        <w:t>]]</w:t>
+      </w:r>
+    </w:p>
+    <w:p>
+      <w:pPr>
+        <w:pStyle w:val="ListParagraph"/>
+        <w:rPr>
+          <w:b/>
+          <w:bCs/>
+          <w:sz w:val="24"/>
+          <w:szCs w:val="24"/>
+        </w:rPr>
+      </w:pPr>
+      <w:r>
+        <w:rPr>
+          <w:b/>
+          <w:bCs/>
+          <w:sz w:val="24"/>
+          <w:szCs w:val="24"/>
+        </w:rPr>
+        <w:t xml:space="preserve">Player </w:t>
+      </w:r>
+      <w:r>
+        <w:rPr>
+          <w:b/>
+          <w:bCs/>
+          <w:sz w:val="24"/>
+          <w:szCs w:val="24"/>
+        </w:rPr>
+        <w:t>O</w:t>
+      </w:r>
+      <w:r>
+        <w:rPr>
+          <w:b/>
+          <w:bCs/>
+          <w:sz w:val="24"/>
+          <w:szCs w:val="24"/>
+        </w:rPr>
+        <w:t>’s turn</w:t>
+      </w:r>
+      <w:r>
+        <w:rPr>
+          <w:b/>
+          <w:bCs/>
+          <w:sz w:val="24"/>
+          <w:szCs w:val="24"/>
+        </w:rPr>
+        <w:br/>
+        <w:t xml:space="preserve">If </w:t>
+      </w:r>
+      <w:r>
+        <w:rPr>
+          <w:b/>
+          <w:bCs/>
+          <w:sz w:val="24"/>
+          <w:szCs w:val="24"/>
+        </w:rPr>
+        <w:t>O</w:t>
+      </w:r>
+      <w:r>
+        <w:rPr>
+          <w:b/>
+          <w:bCs/>
+          <w:sz w:val="24"/>
+          <w:szCs w:val="24"/>
+        </w:rPr>
+        <w:t xml:space="preserve"> win, +10</w:t>
+      </w:r>
+    </w:p>
+    <w:p>
+      <w:pPr>
+        <w:pStyle w:val="ListParagraph"/>
+        <w:rPr>
+          <w:b/>
+          <w:bCs/>
+          <w:sz w:val="24"/>
+          <w:szCs w:val="24"/>
+        </w:rPr>
+      </w:pPr>
+      <w:r>
+        <w:rPr>
+          <w:b/>
+          <w:bCs/>
+          <w:sz w:val="24"/>
+          <w:szCs w:val="24"/>
+        </w:rPr>
+        <w:t xml:space="preserve">If </w:t>
+      </w:r>
+      <w:r>
+        <w:rPr>
+          <w:b/>
+          <w:bCs/>
+          <w:sz w:val="24"/>
+          <w:szCs w:val="24"/>
+        </w:rPr>
+        <w:t>X</w:t>
+      </w:r>
+      <w:r>
+        <w:rPr>
+          <w:b/>
+          <w:bCs/>
+          <w:sz w:val="24"/>
+          <w:szCs w:val="24"/>
+        </w:rPr>
+        <w:t xml:space="preserve"> win, -10</w:t>
+      </w:r>
+    </w:p>
+    <w:p>
+      <w:pPr>
+        <w:pStyle w:val="ListParagraph"/>
+        <w:rPr>
+          <w:b/>
+          <w:bCs/>
+          <w:sz w:val="24"/>
+          <w:szCs w:val="24"/>
+        </w:rPr>
+      </w:pPr>
+      <w:r>
+        <w:rPr>
+          <w:b/>
+          <w:bCs/>
+          <w:sz w:val="24"/>
+          <w:szCs w:val="24"/>
+        </w:rPr>
+        <w:t>Draw, 0</w:t>
+      </w:r>
+    </w:p>
+    <w:p>
+      <w:pPr>
+        <w:pStyle w:val="ListParagraph"/>
+        <w:rPr>
+          <w:sz w:val="24"/>
+          <w:szCs w:val="24"/>
+        </w:rPr>
+      </w:pPr>
+    </w:p>
+    <w:p>
+      <w:pPr>
+        <w:pStyle w:val="ListParagraph"/>
+        <w:rPr>
+          <w:sz w:val="24"/>
+          <w:szCs w:val="24"/>
+        </w:rPr>
+      </w:pPr>
+      <w:r>
+        <w:rPr>
+          <w:sz w:val="24"/>
+          <w:szCs w:val="24"/>
+        </w:rPr>
+        <w:t>The search tree after alpha-beta pruning:</w:t>
+      </w:r>
+    </w:p>
+    <w:p>
+      <w:pPr>
+        <w:pStyle w:val="ListParagraph"/>
+        <w:rPr>
+          <w:sz w:val="24"/>
+          <w:szCs w:val="24"/>
+        </w:rPr>
+      </w:pPr>
+    </w:p>
+    <w:p>
+      <w:pPr>
+        <w:pStyle w:val="ListParagraph"/>
+        <w:rPr>
+          <w:sz w:val="24"/>
+          <w:szCs w:val="24"/>
+        </w:rPr>
+      </w:pPr>
+      <w:r>
+        <w:rPr>
+          <w:sz w:val="24"/>
+          <w:szCs w:val="24"/>
+        </w:rPr>
+        <w:drawing>
+          <wp:inline distT="0" distB="0" distL="0" distR="0" wp14:anchorId="2AB3CB25" wp14:editId="40EF1328">
+            <wp:extent cx="5353050" cy="2963571"/>
+            <wp:effectExtent l="0" t="0" r="0" b="8255"/>
+            <wp:docPr id="10" name="Picture 10" descr="Diagram&#10;&#10;Description automatically generated"/>
+            <wp:cNvGraphicFramePr>
+              <a:graphicFrameLocks xmlns:a="http://schemas.openxmlformats.org/drawingml/2006/main" noChangeAspect="1"/>
+            </wp:cNvGraphicFramePr>
+            <a:graphic xmlns:a="http://schemas.openxmlformats.org/drawingml/2006/main">
+              <a:graphicData uri="http://schemas.openxmlformats.org/drawingml/2006/picture">
+                <pic:pic xmlns:pic="http://schemas.openxmlformats.org/drawingml/2006/picture">
+                  <pic:nvPicPr>
+                    <pic:cNvPr id="10" name="Picture 10" descr="Diagram&#10;&#10;Description automatically generated"/>
+                    <pic:cNvPicPr/>
+                  </pic:nvPicPr>
+                  <pic:blipFill>
+                    <a:blip r:embed="rId9"/>
+                    <a:stretch>
+                      <a:fillRect/>
+                    </a:stretch>
+                  </pic:blipFill>
+                  <pic:spPr>
+                    <a:xfrm>
+                      <a:off x="0" y="0"/>
+                      <a:ext cx="5355859" cy="2965126"/>
+                    </a:xfrm>
+                    <a:prstGeom prst="rect">
+                      <a:avLst/>
+                    </a:prstGeom>
+                  </pic:spPr>
+                </pic:pic>
+              </a:graphicData>
+            </a:graphic>
+          </wp:inline>
+        </w:drawing>
+      </w:r>
+    </w:p>
+    <w:p>
+      <w:pPr>
+        <w:pStyle w:val="ListParagraph"/>
+        <w:rPr>
+          <w:sz w:val="24"/>
+          <w:szCs w:val="24"/>
+        </w:rPr>
+      </w:pPr>
+      <w:r>
+        <w:rPr>
+          <w:sz w:val="24"/>
+          <w:szCs w:val="24"/>
+        </w:rPr>
+        <w:t>The search tree is visualized with html and JavaScript code taken from:</w:t>
+      </w:r>
+    </w:p>
+    <w:p>
+      <w:pPr>
+        <w:pStyle w:val="ListParagraph"/>
+        <w:rPr>
+          <w:sz w:val="24"/>
+          <w:szCs w:val="24"/>
+        </w:rPr>
+      </w:pPr>
+      <w:hyperlink r:id="rId10" w:history="1">
+        <w:r>
+          <w:rPr>
+            <w:rStyle w:val="Hyperlink"/>
+            <w:sz w:val="24"/>
+            <w:szCs w:val="24"/>
+          </w:rPr>
+          <w:t>https://gist.github.com/davidrobles/c4f8a3d6403b48692fa4</w:t>
+        </w:r>
+      </w:hyperlink>
+      <w:r>
+        <w:rPr>
+          <w:sz w:val="24"/>
+          <w:szCs w:val="24"/>
+        </w:rPr>
+        <w:t xml:space="preserve"> </w:t>
+      </w:r>
+    </w:p>
+    <w:p>
+      <w:pPr>
+        <w:pStyle w:val="ListParagraph"/>
+        <w:rPr>
+          <w:sz w:val="24"/>
+          <w:szCs w:val="24"/>
+        </w:rPr>
+      </w:pPr>
+      <w:r>
+        <w:rPr>
+          <w:sz w:val="24"/>
+          <w:szCs w:val="24"/>
+        </w:rPr>
+        <w:t>Unfortunately, the code above can only visualize the tree and cannot do the alpha-beta pruning, so I did the pruning manually.</w:t>
+      </w:r>
+    </w:p>
+    <w:p>
+      <w:pPr>
+        <w:pStyle w:val="ListParagraph"/>
+        <w:rPr>
+          <w:sz w:val="24"/>
+          <w:szCs w:val="24"/>
+        </w:rPr>
+      </w:pPr>
+      <w:r>
+        <w:rPr>
+          <w:sz w:val="24"/>
+          <w:szCs w:val="24"/>
+        </w:rPr>
+        <w:t>Then, I found a GitHub repository that created a tic tac toe AI using minima</w:t>
+      </w:r>
+      <w:r>
+        <w:rPr>
+          <w:sz w:val="24"/>
+          <w:szCs w:val="24"/>
+        </w:rPr>
+        <w:t>x</w:t>
+      </w:r>
+      <w:r>
+        <w:rPr>
+          <w:sz w:val="24"/>
+          <w:szCs w:val="24"/>
+        </w:rPr>
+        <w:t xml:space="preserve"> and alpha-beta prunin</w:t>
+      </w:r>
+      <w:r>
+        <w:rPr>
+          <w:sz w:val="24"/>
+          <w:szCs w:val="24"/>
+        </w:rPr>
+        <w:t xml:space="preserve">g, the repository link: </w:t>
+      </w:r>
+    </w:p>
+    <w:p>
+      <w:pPr>
+        <w:pStyle w:val="ListParagraph"/>
+        <w:rPr>
+          <w:sz w:val="24"/>
+          <w:szCs w:val="24"/>
+        </w:rPr>
+      </w:pPr>
+      <w:hyperlink r:id="rId11" w:history="1">
+        <w:r>
+          <w:rPr>
+            <w:rStyle w:val="Hyperlink"/>
+            <w:sz w:val="24"/>
+            <w:szCs w:val="24"/>
+          </w:rPr>
+          <w:t>https://github.com/GeorgeSeif/Tic-Tac-Toe-AI.git</w:t>
+        </w:r>
+      </w:hyperlink>
+      <w:r>
+        <w:rPr>
+          <w:sz w:val="24"/>
+          <w:szCs w:val="24"/>
+        </w:rPr>
+        <w:t xml:space="preserve"> </w:t>
+      </w:r>
+    </w:p>
+    <w:p>
+      <w:pPr>
+        <w:pStyle w:val="ListParagraph"/>
+        <w:rPr>
+          <w:sz w:val="24"/>
+          <w:szCs w:val="24"/>
+        </w:rPr>
+      </w:pPr>
+    </w:p>
+    <w:p>
+      <w:pPr>
+        <w:pStyle w:val="ListParagraph"/>
+        <w:rPr>
+          <w:sz w:val="24"/>
+          <w:szCs w:val="24"/>
+        </w:rPr>
+      </w:pPr>
+    </w:p>
+    <w:p>
+      <w:pPr>
+        <w:pStyle w:val="ListParagraph"/>
+        <w:rPr>
+          <w:sz w:val="24"/>
+          <w:szCs w:val="24"/>
+        </w:rPr>
+      </w:pPr>
+    </w:p>
+    <w:p>
+      <w:pPr>
+        <w:pStyle w:val="ListParagraph"/>
+        <w:rPr>
+          <w:sz w:val="24"/>
+          <w:szCs w:val="24"/>
+        </w:rPr>
+      </w:pPr>
+    </w:p>
+    <w:p>
+      <w:pPr>
+        <w:pStyle w:val="ListParagraph"/>
+        <w:rPr>
+          <w:sz w:val="24"/>
+          <w:szCs w:val="24"/>
+        </w:rPr>
+      </w:pPr>
+    </w:p>
+    <w:p>
+      <w:pPr>
+        <w:pStyle w:val="ListParagraph"/>
+        <w:rPr>
+          <w:sz w:val="24"/>
+          <w:szCs w:val="24"/>
+        </w:rPr>
+      </w:pPr>
+    </w:p>
+    <w:p>
+      <w:pPr>
+        <w:pStyle w:val="ListParagraph"/>
+        <w:rPr>
+          <w:sz w:val="24"/>
+          <w:szCs w:val="24"/>
+        </w:rPr>
+      </w:pPr>
+    </w:p>
+    <w:p>
+      <w:pPr>
+        <w:pStyle w:val="ListParagraph"/>
+        <w:rPr>
+          <w:sz w:val="24"/>
+          <w:szCs w:val="24"/>
+        </w:rPr>
+      </w:pPr>
+      <w:r>
+        <w:rPr>
+          <w:sz w:val="24"/>
+          <w:szCs w:val="24"/>
+        </w:rPr>
+        <w:t>In the repository, there are the code and the pseudocode for the algorithm and the pseudocode is as follow:</w:t>
+      </w:r>
+    </w:p>
+    <w:p>
+      <w:pPr>
+        <w:pStyle w:val="ListParagraph"/>
+        <w:rPr>
+          <w:sz w:val="24"/>
+          <w:szCs w:val="24"/>
+        </w:rPr>
+      </w:pPr>
+      <w:r>
+        <w:rPr>
+          <w:sz w:val="24"/>
+          <w:szCs w:val="24"/>
+        </w:rPr>
+        <w:drawing>
+          <wp:inline distT="0" distB="0" distL="0" distR="0" wp14:anchorId="18D63B3B" wp14:editId="6BAC913B">
+            <wp:extent cx="4229100" cy="4410820"/>
+            <wp:effectExtent l="0" t="0" r="0" b="8890"/>
+            <wp:docPr id="11" name="Picture 11" descr="Text&#10;&#10;Description automatically generated"/>
+            <wp:cNvGraphicFramePr>
+              <a:graphicFrameLocks xmlns:a="http://schemas.openxmlformats.org/drawingml/2006/main" noChangeAspect="1"/>
+            </wp:cNvGraphicFramePr>
+            <a:graphic xmlns:a="http://schemas.openxmlformats.org/drawingml/2006/main">
+              <a:graphicData uri="http://schemas.openxmlformats.org/drawingml/2006/picture">
+                <pic:pic xmlns:pic="http://schemas.openxmlformats.org/drawingml/2006/picture">
+                  <pic:nvPicPr>
+                    <pic:cNvPr id="11" name="Picture 11" descr="Text&#10;&#10;Description automatically generated"/>
+                    <pic:cNvPicPr/>
+                  </pic:nvPicPr>
+                  <pic:blipFill>
+                    <a:blip r:embed="rId12"/>
+                    <a:stretch>
+                      <a:fillRect/>
+                    </a:stretch>
+                  </pic:blipFill>
+                  <pic:spPr>
+                    <a:xfrm>
+                      <a:off x="0" y="0"/>
+                      <a:ext cx="4235870" cy="4417881"/>
+                    </a:xfrm>
+                    <a:prstGeom prst="rect">
+                      <a:avLst/>
+                    </a:prstGeom>
+                  </pic:spPr>
+                </pic:pic>
+              </a:graphicData>
+            </a:graphic>
+          </wp:inline>
+        </w:drawing>
+      </w:r>
+    </w:p>
+    <w:p>
+      <w:pPr>
+        <w:pStyle w:val="ListParagraph"/>
+        <w:rPr>
+          <w:sz w:val="24"/>
+          <w:szCs w:val="24"/>
+        </w:rPr>
+      </w:pPr>
+      <w:r>
+        <w:rPr>
+          <w:sz w:val="24"/>
+          <w:szCs w:val="24"/>
+        </w:rPr>
+        <w:t>Pseudocode explanation:</w:t>
       </w:r>
     </w:p>
     <w:sectPr>
@@ -1115,6 +1969,29 @@
       <w:contextualSpacing/>
     </w:pPr>
   </w:style>
+  <w:style w:type="character" w:styleId="Hyperlink">
+    <w:name w:val="Hyperlink"/>
+    <w:basedOn w:val="DefaultParagraphFont"/>
+    <w:uiPriority w:val="99"/>
+    <w:unhideWhenUsed/>
+    <w:rsid w:val="002B261B"/>
+    <w:rPr>
+      <w:color w:val="0563C1" w:themeColor="hyperlink"/>
+      <w:u w:val="single"/>
+    </w:rPr>
+  </w:style>
+  <w:style w:type="character" w:styleId="UnresolvedMention">
+    <w:name w:val="Unresolved Mention"/>
+    <w:basedOn w:val="DefaultParagraphFont"/>
+    <w:uiPriority w:val="99"/>
+    <w:semiHidden/>
+    <w:unhideWhenUsed/>
+    <w:rsid w:val="002B261B"/>
+    <w:rPr>
+      <w:color w:val="605E5C"/>
+      <w:shd w:val="clear" w:color="auto" w:fill="E1DFDD"/>
+    </w:rPr>
+  </w:style>
 </w:styles>
 </file>
 

</xml_diff>